<commit_message>
fix file names and load given iterative function
</commit_message>
<xml_diff>
--- a/JohnHGray_Mid_Module.docx
+++ b/JohnHGray_Mid_Module.docx
@@ -2613,7 +2613,7 @@
                         <w:rFonts w:ascii="Cambria Math" w:hAnsi="Cambria Math"/>
                         <w:lang w:val="en-CA"/>
                       </w:rPr>
-                      <m:t>5</m:t>
+                      <m:t>7</m:t>
                     </m:r>
                   </m:e>
                   <m:e>
@@ -2635,7 +2635,7 @@
                       <w:rPr>
                         <w:rFonts w:ascii="Cambria Math" w:eastAsia="Cambria Math" w:hAnsi="Cambria Math" w:cs="Cambria Math"/>
                       </w:rPr>
-                      <m:t>7</m:t>
+                      <m:t>8</m:t>
                     </m:r>
                     <m:ctrlPr>
                       <w:rPr>
@@ -2674,7 +2674,7 @@
                       <w:rPr>
                         <w:rFonts w:ascii="Cambria Math" w:eastAsia="Cambria Math" w:hAnsi="Cambria Math" w:cs="Cambria Math"/>
                       </w:rPr>
-                      <m:t>3</m:t>
+                      <m:t>5</m:t>
                     </m:r>
                     <m:ctrlPr>
                       <w:rPr>
@@ -2751,7 +2751,7 @@
                       <w:rPr>
                         <w:rFonts w:ascii="Cambria Math" w:eastAsia="Cambria Math" w:hAnsi="Cambria Math" w:cs="Cambria Math"/>
                       </w:rPr>
-                      <m:t>1</m:t>
+                      <m:t>2</m:t>
                     </m:r>
                     <m:ctrlPr>
                       <w:rPr>
@@ -5371,7 +5371,7 @@
                         <w:rFonts w:ascii="Cambria Math" w:hAnsi="Cambria Math"/>
                         <w:lang w:val="en-CA"/>
                       </w:rPr>
-                      <m:t>5</m:t>
+                      <m:t>7</m:t>
                     </m:r>
                     <m:ctrlPr>
                       <w:rPr>
@@ -5386,7 +5386,7 @@
                       <w:rPr>
                         <w:rFonts w:ascii="Cambria Math" w:eastAsia="Cambria Math" w:hAnsi="Cambria Math" w:cs="Cambria Math"/>
                       </w:rPr>
-                      <m:t>8</m:t>
+                      <m:t>12</m:t>
                     </m:r>
                     <m:ctrlPr>
                       <w:rPr>
@@ -5400,7 +5400,7 @@
                       <w:rPr>
                         <w:rFonts w:ascii="Cambria Math" w:eastAsia="Cambria Math" w:hAnsi="Cambria Math" w:cs="Cambria Math"/>
                       </w:rPr>
-                      <m:t>7</m:t>
+                      <m:t>8</m:t>
                     </m:r>
                     <m:ctrlPr>
                       <w:rPr>
@@ -5449,7 +5449,7 @@
                       <w:rPr>
                         <w:rFonts w:ascii="Cambria Math" w:eastAsia="Cambria Math" w:hAnsi="Cambria Math" w:cs="Cambria Math"/>
                       </w:rPr>
-                      <m:t>3</m:t>
+                      <m:t>5</m:t>
                     </m:r>
                     <m:ctrlPr>
                       <w:rPr>
@@ -5464,7 +5464,7 @@
                       <w:rPr>
                         <w:rFonts w:ascii="Cambria Math" w:eastAsia="Cambria Math" w:hAnsi="Cambria Math" w:cs="Cambria Math"/>
                       </w:rPr>
-                      <m:t>4</m:t>
+                      <m:t>7</m:t>
                     </m:r>
                     <m:ctrlPr>
                       <w:rPr>
@@ -5531,7 +5531,7 @@
                       <w:rPr>
                         <w:rFonts w:ascii="Cambria Math" w:eastAsia="Cambria Math" w:hAnsi="Cambria Math" w:cs="Cambria Math"/>
                       </w:rPr>
-                      <m:t>1</m:t>
+                      <m:t>2</m:t>
                     </m:r>
                     <m:ctrlPr>
                       <w:rPr>

</xml_diff>